<commit_message>
Atualização das imagens do relatorio
</commit_message>
<xml_diff>
--- a/1_Semestre/Projeto/ProjetoInterdisciplinar.docx
+++ b/1_Semestre/Projeto/ProjetoInterdisciplinar.docx
@@ -1,6 +1,6 @@
 
 <file path=word/document.xml><?xml version="1.0" encoding="utf-8"?>
-<w:document xmlns:wpc="http://schemas.microsoft.com/office/word/2010/wordprocessingCanvas" xmlns:cx="http://schemas.microsoft.com/office/drawing/2014/chartex" xmlns:cx1="http://schemas.microsoft.com/office/drawing/2015/9/8/chartex" xmlns:cx2="http://schemas.microsoft.com/office/drawing/2015/10/21/chartex" xmlns:cx3="http://schemas.microsoft.com/office/drawing/2016/5/9/chartex" xmlns:cx4="http://schemas.microsoft.com/office/drawing/2016/5/10/chartex" xmlns:cx5="http://schemas.microsoft.com/office/drawing/2016/5/11/chartex" xmlns:cx6="http://schemas.microsoft.com/office/drawing/2016/5/12/chartex" xmlns:cx7="http://schemas.microsoft.com/office/drawing/2016/5/13/chartex" xmlns:cx8="http://schemas.microsoft.com/office/drawing/2016/5/14/chartex" xmlns:mc="http://schemas.openxmlformats.org/markup-compatibility/2006" xmlns:aink="http://schemas.microsoft.com/office/drawing/2016/ink" xmlns:am3d="http://schemas.microsoft.com/office/drawing/2017/model3d" xmlns:o="urn:schemas-microsoft-com:office:office" xmlns:r="http://schemas.openxmlformats.org/officeDocument/2006/relationships" xmlns:m="http://schemas.openxmlformats.org/officeDocument/2006/math" xmlns:v="urn:schemas-microsoft-com:vml" xmlns:wp14="http://schemas.microsoft.com/office/word/2010/wordprocessingDrawing" xmlns:wp="http://schemas.openxmlformats.org/drawingml/2006/wordprocessingDrawing" xmlns:w10="urn:schemas-microsoft-com:office:word" xmlns:w="http://schemas.openxmlformats.org/wordprocessingml/2006/main" xmlns:w14="http://schemas.microsoft.com/office/word/2010/wordml" xmlns:w15="http://schemas.microsoft.com/office/word/2012/wordml" xmlns:w16cex="http://schemas.microsoft.com/office/word/2018/wordml/cex" xmlns:w16cid="http://schemas.microsoft.com/office/word/2016/wordml/cid" xmlns:w16="http://schemas.microsoft.com/office/word/2018/wordml" xmlns:w16sdtdh="http://schemas.microsoft.com/office/word/2020/wordml/sdtdatahash" xmlns:w16se="http://schemas.microsoft.com/office/word/2015/wordml/symex" xmlns:wpg="http://schemas.microsoft.com/office/word/2010/wordprocessingGroup" xmlns:wpi="http://schemas.microsoft.com/office/word/2010/wordprocessingInk" xmlns:wne="http://schemas.microsoft.com/office/word/2006/wordml" xmlns:wps="http://schemas.microsoft.com/office/word/2010/wordprocessingShape" mc:Ignorable="w14 w15 w16se w16cid w16 w16cex w16sdtdh wp14">
+<w:document xmlns:wpc="http://schemas.microsoft.com/office/word/2010/wordprocessingCanvas" xmlns:cx="http://schemas.microsoft.com/office/drawing/2014/chartex" xmlns:cx1="http://schemas.microsoft.com/office/drawing/2015/9/8/chartex" xmlns:cx2="http://schemas.microsoft.com/office/drawing/2015/10/21/chartex" xmlns:cx3="http://schemas.microsoft.com/office/drawing/2016/5/9/chartex" xmlns:cx4="http://schemas.microsoft.com/office/drawing/2016/5/10/chartex" xmlns:cx5="http://schemas.microsoft.com/office/drawing/2016/5/11/chartex" xmlns:cx6="http://schemas.microsoft.com/office/drawing/2016/5/12/chartex" xmlns:cx7="http://schemas.microsoft.com/office/drawing/2016/5/13/chartex" xmlns:cx8="http://schemas.microsoft.com/office/drawing/2016/5/14/chartex" xmlns:mc="http://schemas.openxmlformats.org/markup-compatibility/2006" xmlns:aink="http://schemas.microsoft.com/office/drawing/2016/ink" xmlns:am3d="http://schemas.microsoft.com/office/drawing/2017/model3d" xmlns:o="urn:schemas-microsoft-com:office:office" xmlns:oel="http://schemas.microsoft.com/office/2019/extlst" xmlns:r="http://schemas.openxmlformats.org/officeDocument/2006/relationships" xmlns:m="http://schemas.openxmlformats.org/officeDocument/2006/math" xmlns:v="urn:schemas-microsoft-com:vml" xmlns:wp14="http://schemas.microsoft.com/office/word/2010/wordprocessingDrawing" xmlns:wp="http://schemas.openxmlformats.org/drawingml/2006/wordprocessingDrawing" xmlns:w10="urn:schemas-microsoft-com:office:word" xmlns:w="http://schemas.openxmlformats.org/wordprocessingml/2006/main" xmlns:w14="http://schemas.microsoft.com/office/word/2010/wordml" xmlns:w15="http://schemas.microsoft.com/office/word/2012/wordml" xmlns:w16cex="http://schemas.microsoft.com/office/word/2018/wordml/cex" xmlns:w16cid="http://schemas.microsoft.com/office/word/2016/wordml/cid" xmlns:w16="http://schemas.microsoft.com/office/word/2018/wordml" xmlns:w16sdtdh="http://schemas.microsoft.com/office/word/2020/wordml/sdtdatahash" xmlns:w16se="http://schemas.microsoft.com/office/word/2015/wordml/symex" xmlns:wpg="http://schemas.microsoft.com/office/word/2010/wordprocessingGroup" xmlns:wpi="http://schemas.microsoft.com/office/word/2010/wordprocessingInk" xmlns:wne="http://schemas.microsoft.com/office/word/2006/wordml" xmlns:wps="http://schemas.microsoft.com/office/word/2010/wordprocessingShape" mc:Ignorable="w14 w15 w16se w16cid w16 w16cex w16sdtdh wp14">
   <w:body>
     <w:p>
       <w:pPr>
@@ -173,31 +173,7 @@
           <w:sz w:val="48"/>
           <w:szCs w:val="48"/>
         </w:rPr>
-        <w:t xml:space="preserve">Conversão das bases binário, hexadecimal e </w:t>
-      </w:r>
-      <w:proofErr w:type="spellStart"/>
-      <w:r>
-        <w:rPr>
-          <w:rFonts w:cs="Times New Roman"/>
-          <w:b w:val="0"/>
-          <w:bCs w:val="0"/>
-          <w:iCs w:val="0"/>
-          <w:sz w:val="48"/>
-          <w:szCs w:val="48"/>
-        </w:rPr>
-        <w:t>octadecimal</w:t>
-      </w:r>
-      <w:proofErr w:type="spellEnd"/>
-      <w:r>
-        <w:rPr>
-          <w:rFonts w:cs="Times New Roman"/>
-          <w:b w:val="0"/>
-          <w:bCs w:val="0"/>
-          <w:iCs w:val="0"/>
-          <w:sz w:val="48"/>
-          <w:szCs w:val="48"/>
-        </w:rPr>
-        <w:t xml:space="preserve"> para a base decimal</w:t>
+        <w:t>Conversão das bases binário, hexadecimal e octadecimal para a base decimal</w:t>
       </w:r>
     </w:p>
     <w:p>
@@ -705,31 +681,7 @@
           <w:sz w:val="48"/>
           <w:szCs w:val="48"/>
         </w:rPr>
-        <w:t xml:space="preserve">Conversão das bases binário, hexadecimal e </w:t>
-      </w:r>
-      <w:proofErr w:type="spellStart"/>
-      <w:r>
-        <w:rPr>
-          <w:rFonts w:cs="Times New Roman"/>
-          <w:b w:val="0"/>
-          <w:bCs w:val="0"/>
-          <w:iCs w:val="0"/>
-          <w:sz w:val="48"/>
-          <w:szCs w:val="48"/>
-        </w:rPr>
-        <w:t>octadecimal</w:t>
-      </w:r>
-      <w:proofErr w:type="spellEnd"/>
-      <w:r>
-        <w:rPr>
-          <w:rFonts w:cs="Times New Roman"/>
-          <w:b w:val="0"/>
-          <w:bCs w:val="0"/>
-          <w:iCs w:val="0"/>
-          <w:sz w:val="48"/>
-          <w:szCs w:val="48"/>
-        </w:rPr>
-        <w:t xml:space="preserve"> para a base decimal</w:t>
+        <w:t>Conversão das bases binário, hexadecimal e octadecimal para a base decimal</w:t>
       </w:r>
     </w:p>
     <w:p>
@@ -830,69 +782,19 @@
         <w:rPr>
           <w:rFonts w:cs="Arial"/>
         </w:rPr>
-        <w:t xml:space="preserve">Marco </w:t>
-      </w:r>
-      <w:proofErr w:type="spellStart"/>
+        <w:t>Marco Antonio Sanches Anastacio</w:t>
+      </w:r>
       <w:r>
         <w:rPr>
           <w:rFonts w:cs="Arial"/>
         </w:rPr>
-        <w:t>Antonio</w:t>
-      </w:r>
-      <w:proofErr w:type="spellEnd"/>
+        <w:t xml:space="preserve"> e Prof.</w:t>
+      </w:r>
       <w:r>
         <w:rPr>
           <w:rFonts w:cs="Arial"/>
         </w:rPr>
-        <w:t xml:space="preserve"> Sanches </w:t>
-      </w:r>
-      <w:proofErr w:type="spellStart"/>
-      <w:r>
-        <w:rPr>
-          <w:rFonts w:cs="Arial"/>
-        </w:rPr>
-        <w:t>Anastacio</w:t>
-      </w:r>
-      <w:proofErr w:type="spellEnd"/>
-      <w:r>
-        <w:rPr>
-          <w:rFonts w:cs="Arial"/>
-        </w:rPr>
-        <w:t xml:space="preserve"> e Prof.</w:t>
-      </w:r>
-      <w:r>
-        <w:rPr>
-          <w:rFonts w:cs="Arial"/>
-        </w:rPr>
-        <w:t xml:space="preserve"> Luiz </w:t>
-      </w:r>
-      <w:proofErr w:type="spellStart"/>
-      <w:r>
-        <w:rPr>
-          <w:rFonts w:cs="Arial"/>
-        </w:rPr>
-        <w:t>Antonio</w:t>
-      </w:r>
-      <w:proofErr w:type="spellEnd"/>
-      <w:r>
-        <w:rPr>
-          <w:rFonts w:cs="Arial"/>
-        </w:rPr>
-        <w:t xml:space="preserve"> </w:t>
-      </w:r>
-      <w:proofErr w:type="spellStart"/>
-      <w:r>
-        <w:rPr>
-          <w:rFonts w:cs="Arial"/>
-        </w:rPr>
-        <w:t>Brigatti</w:t>
-      </w:r>
-      <w:proofErr w:type="spellEnd"/>
-      <w:r>
-        <w:rPr>
-          <w:rFonts w:cs="Arial"/>
-        </w:rPr>
-        <w:t xml:space="preserve"> Junior.</w:t>
+        <w:t xml:space="preserve"> Luiz Antonio Brigatti Junior.</w:t>
       </w:r>
     </w:p>
     <w:p/>
@@ -1793,21 +1695,7 @@
         <w:rPr>
           <w:color w:val="000000" w:themeColor="text1"/>
         </w:rPr>
-        <w:t xml:space="preserve">oram feitas todas as funções de conversão em </w:t>
-      </w:r>
-      <w:proofErr w:type="spellStart"/>
-      <w:r>
-        <w:rPr>
-          <w:color w:val="000000" w:themeColor="text1"/>
-        </w:rPr>
-        <w:t>python</w:t>
-      </w:r>
-      <w:proofErr w:type="spellEnd"/>
-      <w:r>
-        <w:rPr>
-          <w:color w:val="000000" w:themeColor="text1"/>
-        </w:rPr>
-        <w:t xml:space="preserve"> conforme a </w:t>
+        <w:t xml:space="preserve">oram feitas todas as funções de conversão em python conforme a </w:t>
       </w:r>
       <w:r>
         <w:rPr>
@@ -1984,10 +1872,10 @@
           <w:noProof/>
         </w:rPr>
         <w:drawing>
-          <wp:inline distT="0" distB="0" distL="0" distR="0" wp14:anchorId="038FF44C" wp14:editId="533493AD">
-            <wp:extent cx="6478905" cy="4389120"/>
+          <wp:inline distT="0" distB="0" distL="0" distR="0" wp14:anchorId="3BBF77F3" wp14:editId="2056DFD4">
+            <wp:extent cx="6478905" cy="3949700"/>
             <wp:effectExtent l="0" t="0" r="0" b="0"/>
-            <wp:docPr id="10" name="Imagem 10" descr="Texto&#10;&#10;Descrição gerada automaticamente"/>
+            <wp:docPr id="2" name="Imagem 2" descr="Texto&#10;&#10;Descrição gerada automaticamente"/>
             <wp:cNvGraphicFramePr>
               <a:graphicFrameLocks xmlns:a="http://schemas.openxmlformats.org/drawingml/2006/main" noChangeAspect="1"/>
             </wp:cNvGraphicFramePr>
@@ -1995,7 +1883,7 @@
               <a:graphicData uri="http://schemas.openxmlformats.org/drawingml/2006/picture">
                 <pic:pic xmlns:pic="http://schemas.openxmlformats.org/drawingml/2006/picture">
                   <pic:nvPicPr>
-                    <pic:cNvPr id="10" name="Imagem 10" descr="Texto&#10;&#10;Descrição gerada automaticamente"/>
+                    <pic:cNvPr id="2" name="Imagem 2" descr="Texto&#10;&#10;Descrição gerada automaticamente"/>
                     <pic:cNvPicPr/>
                   </pic:nvPicPr>
                   <pic:blipFill>
@@ -2007,7 +1895,7 @@
                   <pic:spPr>
                     <a:xfrm>
                       <a:off x="0" y="0"/>
-                      <a:ext cx="6478905" cy="4389120"/>
+                      <a:ext cx="6478905" cy="3949700"/>
                     </a:xfrm>
                     <a:prstGeom prst="rect">
                       <a:avLst/>
@@ -2136,10 +2024,10 @@
           <w:noProof/>
         </w:rPr>
         <w:drawing>
-          <wp:inline distT="0" distB="0" distL="0" distR="0" wp14:anchorId="56BB242E" wp14:editId="5A5915E5">
-            <wp:extent cx="6478905" cy="3387725"/>
-            <wp:effectExtent l="0" t="0" r="0" b="3175"/>
-            <wp:docPr id="11" name="Imagem 11" descr="Texto&#10;&#10;Descrição gerada automaticamente"/>
+          <wp:inline distT="0" distB="0" distL="0" distR="0" wp14:anchorId="5944C031" wp14:editId="79190A2A">
+            <wp:extent cx="6478905" cy="3236595"/>
+            <wp:effectExtent l="0" t="0" r="0" b="1905"/>
+            <wp:docPr id="3" name="Imagem 3" descr="Texto&#10;&#10;Descrição gerada automaticamente"/>
             <wp:cNvGraphicFramePr>
               <a:graphicFrameLocks xmlns:a="http://schemas.openxmlformats.org/drawingml/2006/main" noChangeAspect="1"/>
             </wp:cNvGraphicFramePr>
@@ -2147,7 +2035,7 @@
               <a:graphicData uri="http://schemas.openxmlformats.org/drawingml/2006/picture">
                 <pic:pic xmlns:pic="http://schemas.openxmlformats.org/drawingml/2006/picture">
                   <pic:nvPicPr>
-                    <pic:cNvPr id="11" name="Imagem 11" descr="Texto&#10;&#10;Descrição gerada automaticamente"/>
+                    <pic:cNvPr id="3" name="Imagem 3" descr="Texto&#10;&#10;Descrição gerada automaticamente"/>
                     <pic:cNvPicPr/>
                   </pic:nvPicPr>
                   <pic:blipFill>
@@ -2159,7 +2047,7 @@
                   <pic:spPr>
                     <a:xfrm>
                       <a:off x="0" y="0"/>
-                      <a:ext cx="6478905" cy="3387725"/>
+                      <a:ext cx="6478905" cy="3236595"/>
                     </a:xfrm>
                     <a:prstGeom prst="rect">
                       <a:avLst/>
@@ -2180,7 +2068,6 @@
         <w:rPr>
           <w:i w:val="0"/>
           <w:iCs w:val="0"/>
-          <w:color w:val="C00000"/>
           <w:sz w:val="20"/>
           <w:szCs w:val="20"/>
         </w:rPr>
@@ -2194,6 +2081,13 @@
         </w:rPr>
         <w:t>Fonte - Imagem do autor</w:t>
       </w:r>
+    </w:p>
+    <w:p>
+      <w:pPr>
+        <w:rPr>
+          <w:u w:val="single"/>
+        </w:rPr>
+      </w:pPr>
     </w:p>
     <w:p>
       <w:pPr>
@@ -2288,10 +2182,10 @@
           <w:noProof/>
         </w:rPr>
         <w:drawing>
-          <wp:inline distT="0" distB="0" distL="0" distR="0" wp14:anchorId="52703224" wp14:editId="50915443">
-            <wp:extent cx="6478905" cy="4914265"/>
-            <wp:effectExtent l="0" t="0" r="0" b="635"/>
-            <wp:docPr id="12" name="Imagem 12" descr="Texto&#10;&#10;Descrição gerada automaticamente"/>
+          <wp:inline distT="0" distB="0" distL="0" distR="0" wp14:anchorId="173255F1" wp14:editId="649F03B4">
+            <wp:extent cx="6478905" cy="4743450"/>
+            <wp:effectExtent l="0" t="0" r="0" b="0"/>
+            <wp:docPr id="4" name="Imagem 4" descr="Texto&#10;&#10;Descrição gerada automaticamente"/>
             <wp:cNvGraphicFramePr>
               <a:graphicFrameLocks xmlns:a="http://schemas.openxmlformats.org/drawingml/2006/main" noChangeAspect="1"/>
             </wp:cNvGraphicFramePr>
@@ -2299,7 +2193,7 @@
               <a:graphicData uri="http://schemas.openxmlformats.org/drawingml/2006/picture">
                 <pic:pic xmlns:pic="http://schemas.openxmlformats.org/drawingml/2006/picture">
                   <pic:nvPicPr>
-                    <pic:cNvPr id="12" name="Imagem 12" descr="Texto&#10;&#10;Descrição gerada automaticamente"/>
+                    <pic:cNvPr id="4" name="Imagem 4" descr="Texto&#10;&#10;Descrição gerada automaticamente"/>
                     <pic:cNvPicPr/>
                   </pic:nvPicPr>
                   <pic:blipFill>
@@ -2311,7 +2205,7 @@
                   <pic:spPr>
                     <a:xfrm>
                       <a:off x="0" y="0"/>
-                      <a:ext cx="6478905" cy="4914265"/>
+                      <a:ext cx="6478905" cy="4743450"/>
                     </a:xfrm>
                     <a:prstGeom prst="rect">
                       <a:avLst/>
@@ -2784,21 +2678,7 @@
         <w:rPr>
           <w:color w:val="000000" w:themeColor="text1"/>
         </w:rPr>
-        <w:t xml:space="preserve">7 para realizar a função em </w:t>
-      </w:r>
-      <w:proofErr w:type="spellStart"/>
-      <w:r>
-        <w:rPr>
-          <w:color w:val="000000" w:themeColor="text1"/>
-        </w:rPr>
-        <w:t>python</w:t>
-      </w:r>
-      <w:proofErr w:type="spellEnd"/>
-      <w:r>
-        <w:rPr>
-          <w:color w:val="000000" w:themeColor="text1"/>
-        </w:rPr>
-        <w:t xml:space="preserve"> que realiza os cálculos de conversão, passamos a </w:t>
+        <w:t xml:space="preserve">7 para realizar a função em python que realiza os cálculos de conversão, passamos a </w:t>
       </w:r>
       <w:r>
         <w:rPr>
@@ -2939,13 +2819,12 @@
       <w:r>
         <w:rPr>
           <w:noProof/>
-          <w:u w:val="single"/>
         </w:rPr>
         <w:drawing>
-          <wp:inline distT="0" distB="0" distL="0" distR="0" wp14:anchorId="439202EB" wp14:editId="7C1B5F15">
-            <wp:extent cx="6478905" cy="3674110"/>
-            <wp:effectExtent l="0" t="0" r="0" b="2540"/>
-            <wp:docPr id="6" name="Imagem 6" descr="Texto&#10;&#10;Descrição gerada automaticamente"/>
+          <wp:inline distT="0" distB="0" distL="0" distR="0" wp14:anchorId="0E30C7AF" wp14:editId="37901A68">
+            <wp:extent cx="6478905" cy="3236595"/>
+            <wp:effectExtent l="0" t="0" r="0" b="1905"/>
+            <wp:docPr id="5" name="Imagem 5" descr="Texto&#10;&#10;Descrição gerada automaticamente"/>
             <wp:cNvGraphicFramePr>
               <a:graphicFrameLocks xmlns:a="http://schemas.openxmlformats.org/drawingml/2006/main" noChangeAspect="1"/>
             </wp:cNvGraphicFramePr>
@@ -2957,7 +2836,7 @@
                     <pic:cNvPicPr/>
                   </pic:nvPicPr>
                   <pic:blipFill>
-                    <a:blip r:embed="rId14"/>
+                    <a:blip r:embed="rId10"/>
                     <a:stretch>
                       <a:fillRect/>
                     </a:stretch>
@@ -2965,7 +2844,7 @@
                   <pic:spPr>
                     <a:xfrm>
                       <a:off x="0" y="0"/>
-                      <a:ext cx="6478905" cy="3674110"/>
+                      <a:ext cx="6478905" cy="3236595"/>
                     </a:xfrm>
                     <a:prstGeom prst="rect">
                       <a:avLst/>
@@ -3116,7 +2995,7 @@
                     <pic:cNvPicPr/>
                   </pic:nvPicPr>
                   <pic:blipFill>
-                    <a:blip r:embed="rId15"/>
+                    <a:blip r:embed="rId14"/>
                     <a:stretch>
                       <a:fillRect/>
                     </a:stretch>
@@ -3201,47 +3080,7 @@
           <w:sz w:val="20"/>
           <w:szCs w:val="20"/>
         </w:rPr>
-        <w:t xml:space="preserve"> do professor Luiz </w:t>
-      </w:r>
-      <w:proofErr w:type="spellStart"/>
-      <w:r>
-        <w:rPr>
-          <w:i w:val="0"/>
-          <w:iCs w:val="0"/>
-          <w:sz w:val="20"/>
-          <w:szCs w:val="20"/>
-        </w:rPr>
-        <w:t>Antonio</w:t>
-      </w:r>
-      <w:proofErr w:type="spellEnd"/>
-      <w:r>
-        <w:rPr>
-          <w:i w:val="0"/>
-          <w:iCs w:val="0"/>
-          <w:sz w:val="20"/>
-          <w:szCs w:val="20"/>
-        </w:rPr>
-        <w:t xml:space="preserve"> </w:t>
-      </w:r>
-      <w:proofErr w:type="spellStart"/>
-      <w:r>
-        <w:rPr>
-          <w:i w:val="0"/>
-          <w:iCs w:val="0"/>
-          <w:sz w:val="20"/>
-          <w:szCs w:val="20"/>
-        </w:rPr>
-        <w:t>Brigatti</w:t>
-      </w:r>
-      <w:proofErr w:type="spellEnd"/>
-      <w:r>
-        <w:rPr>
-          <w:i w:val="0"/>
-          <w:iCs w:val="0"/>
-          <w:sz w:val="20"/>
-          <w:szCs w:val="20"/>
-        </w:rPr>
-        <w:t xml:space="preserve"> Junior – Arquitetura e organização de computadores</w:t>
+        <w:t xml:space="preserve"> do professor Luiz Antonio Brigatti Junior – Arquitetura e organização de computadores</w:t>
       </w:r>
     </w:p>
     <w:p>
@@ -3333,7 +3172,7 @@
                     <pic:cNvPicPr/>
                   </pic:nvPicPr>
                   <pic:blipFill>
-                    <a:blip r:embed="rId16"/>
+                    <a:blip r:embed="rId15"/>
                     <a:stretch>
                       <a:fillRect/>
                     </a:stretch>
@@ -3614,7 +3453,6 @@
         </w:rPr>
         <w:t xml:space="preserve"> então foi preciso utilizar o </w:t>
       </w:r>
-      <w:proofErr w:type="spellStart"/>
       <w:r>
         <w:rPr>
           <w:i/>
@@ -3623,14 +3461,12 @@
         </w:rPr>
         <w:t>ord</w:t>
       </w:r>
-      <w:proofErr w:type="spellEnd"/>
       <w:r>
         <w:rPr>
           <w:color w:val="000000" w:themeColor="text1"/>
         </w:rPr>
         <w:t xml:space="preserve"> que converte uma letra para </w:t>
       </w:r>
-      <w:proofErr w:type="spellStart"/>
       <w:r>
         <w:rPr>
           <w:i/>
@@ -3639,26 +3475,11 @@
         </w:rPr>
         <w:t>unicode</w:t>
       </w:r>
-      <w:proofErr w:type="spellEnd"/>
-      <w:r>
-        <w:rPr>
-          <w:color w:val="000000" w:themeColor="text1"/>
-        </w:rPr>
-        <w:t xml:space="preserve"> e assim o </w:t>
-      </w:r>
-      <w:proofErr w:type="spellStart"/>
-      <w:r>
-        <w:rPr>
-          <w:color w:val="000000" w:themeColor="text1"/>
-        </w:rPr>
-        <w:t>python</w:t>
-      </w:r>
-      <w:proofErr w:type="spellEnd"/>
-      <w:r>
-        <w:rPr>
-          <w:color w:val="000000" w:themeColor="text1"/>
-        </w:rPr>
-        <w:t xml:space="preserve"> consegue criar o </w:t>
+      <w:r>
+        <w:rPr>
+          <w:color w:val="000000" w:themeColor="text1"/>
+        </w:rPr>
+        <w:t xml:space="preserve"> e assim o python consegue criar o </w:t>
       </w:r>
       <w:r>
         <w:rPr>
@@ -3674,7 +3495,6 @@
         </w:rPr>
         <w:t xml:space="preserve"> entre dois </w:t>
       </w:r>
-      <w:proofErr w:type="spellStart"/>
       <w:r>
         <w:rPr>
           <w:i/>
@@ -3683,7 +3503,6 @@
         </w:rPr>
         <w:t>unicodes</w:t>
       </w:r>
-      <w:proofErr w:type="spellEnd"/>
       <w:r>
         <w:rPr>
           <w:i/>
@@ -3969,7 +3788,7 @@
       </w:r>
     </w:p>
     <w:sectPr>
-      <w:footerReference w:type="default" r:id="rId17"/>
+      <w:footerReference w:type="default" r:id="rId16"/>
       <w:pgSz w:w="11906" w:h="16838" w:code="9"/>
       <w:pgMar w:top="1134" w:right="568" w:bottom="1134" w:left="1135" w:header="709" w:footer="709" w:gutter="0"/>
       <w:cols w:space="708"/>
@@ -3980,7 +3799,7 @@
 </file>
 
 <file path=word/endnotes.xml><?xml version="1.0" encoding="utf-8"?>
-<w:endnotes xmlns:wpc="http://schemas.microsoft.com/office/word/2010/wordprocessingCanvas" xmlns:cx="http://schemas.microsoft.com/office/drawing/2014/chartex" xmlns:cx1="http://schemas.microsoft.com/office/drawing/2015/9/8/chartex" xmlns:cx2="http://schemas.microsoft.com/office/drawing/2015/10/21/chartex" xmlns:cx3="http://schemas.microsoft.com/office/drawing/2016/5/9/chartex" xmlns:cx4="http://schemas.microsoft.com/office/drawing/2016/5/10/chartex" xmlns:cx5="http://schemas.microsoft.com/office/drawing/2016/5/11/chartex" xmlns:cx6="http://schemas.microsoft.com/office/drawing/2016/5/12/chartex" xmlns:cx7="http://schemas.microsoft.com/office/drawing/2016/5/13/chartex" xmlns:cx8="http://schemas.microsoft.com/office/drawing/2016/5/14/chartex" xmlns:mc="http://schemas.openxmlformats.org/markup-compatibility/2006" xmlns:aink="http://schemas.microsoft.com/office/drawing/2016/ink" xmlns:am3d="http://schemas.microsoft.com/office/drawing/2017/model3d" xmlns:o="urn:schemas-microsoft-com:office:office" xmlns:r="http://schemas.openxmlformats.org/officeDocument/2006/relationships" xmlns:m="http://schemas.openxmlformats.org/officeDocument/2006/math" xmlns:v="urn:schemas-microsoft-com:vml" xmlns:wp14="http://schemas.microsoft.com/office/word/2010/wordprocessingDrawing" xmlns:wp="http://schemas.openxmlformats.org/drawingml/2006/wordprocessingDrawing" xmlns:w10="urn:schemas-microsoft-com:office:word" xmlns:w="http://schemas.openxmlformats.org/wordprocessingml/2006/main" xmlns:w14="http://schemas.microsoft.com/office/word/2010/wordml" xmlns:w15="http://schemas.microsoft.com/office/word/2012/wordml" xmlns:w16cex="http://schemas.microsoft.com/office/word/2018/wordml/cex" xmlns:w16cid="http://schemas.microsoft.com/office/word/2016/wordml/cid" xmlns:w16="http://schemas.microsoft.com/office/word/2018/wordml" xmlns:w16sdtdh="http://schemas.microsoft.com/office/word/2020/wordml/sdtdatahash" xmlns:w16se="http://schemas.microsoft.com/office/word/2015/wordml/symex" xmlns:wpg="http://schemas.microsoft.com/office/word/2010/wordprocessingGroup" xmlns:wpi="http://schemas.microsoft.com/office/word/2010/wordprocessingInk" xmlns:wne="http://schemas.microsoft.com/office/word/2006/wordml" xmlns:wps="http://schemas.microsoft.com/office/word/2010/wordprocessingShape" mc:Ignorable="w14 w15 w16se w16cid w16 w16cex w16sdtdh wp14">
+<w:endnotes xmlns:wpc="http://schemas.microsoft.com/office/word/2010/wordprocessingCanvas" xmlns:cx="http://schemas.microsoft.com/office/drawing/2014/chartex" xmlns:cx1="http://schemas.microsoft.com/office/drawing/2015/9/8/chartex" xmlns:cx2="http://schemas.microsoft.com/office/drawing/2015/10/21/chartex" xmlns:cx3="http://schemas.microsoft.com/office/drawing/2016/5/9/chartex" xmlns:cx4="http://schemas.microsoft.com/office/drawing/2016/5/10/chartex" xmlns:cx5="http://schemas.microsoft.com/office/drawing/2016/5/11/chartex" xmlns:cx6="http://schemas.microsoft.com/office/drawing/2016/5/12/chartex" xmlns:cx7="http://schemas.microsoft.com/office/drawing/2016/5/13/chartex" xmlns:cx8="http://schemas.microsoft.com/office/drawing/2016/5/14/chartex" xmlns:mc="http://schemas.openxmlformats.org/markup-compatibility/2006" xmlns:aink="http://schemas.microsoft.com/office/drawing/2016/ink" xmlns:am3d="http://schemas.microsoft.com/office/drawing/2017/model3d" xmlns:o="urn:schemas-microsoft-com:office:office" xmlns:oel="http://schemas.microsoft.com/office/2019/extlst" xmlns:r="http://schemas.openxmlformats.org/officeDocument/2006/relationships" xmlns:m="http://schemas.openxmlformats.org/officeDocument/2006/math" xmlns:v="urn:schemas-microsoft-com:vml" xmlns:wp14="http://schemas.microsoft.com/office/word/2010/wordprocessingDrawing" xmlns:wp="http://schemas.openxmlformats.org/drawingml/2006/wordprocessingDrawing" xmlns:w10="urn:schemas-microsoft-com:office:word" xmlns:w="http://schemas.openxmlformats.org/wordprocessingml/2006/main" xmlns:w14="http://schemas.microsoft.com/office/word/2010/wordml" xmlns:w15="http://schemas.microsoft.com/office/word/2012/wordml" xmlns:w16cex="http://schemas.microsoft.com/office/word/2018/wordml/cex" xmlns:w16cid="http://schemas.microsoft.com/office/word/2016/wordml/cid" xmlns:w16="http://schemas.microsoft.com/office/word/2018/wordml" xmlns:w16sdtdh="http://schemas.microsoft.com/office/word/2020/wordml/sdtdatahash" xmlns:w16se="http://schemas.microsoft.com/office/word/2015/wordml/symex" xmlns:wpg="http://schemas.microsoft.com/office/word/2010/wordprocessingGroup" xmlns:wpi="http://schemas.microsoft.com/office/word/2010/wordprocessingInk" xmlns:wne="http://schemas.microsoft.com/office/word/2006/wordml" xmlns:wps="http://schemas.microsoft.com/office/word/2010/wordprocessingShape" mc:Ignorable="w14 w15 w16se w16cid w16 w16cex w16sdtdh wp14">
   <w:endnote w:type="separator" w:id="-1">
     <w:p>
       <w:pPr>
@@ -4005,7 +3824,7 @@
 </file>
 
 <file path=word/footer1.xml><?xml version="1.0" encoding="utf-8"?>
-<w:ftr xmlns:wpc="http://schemas.microsoft.com/office/word/2010/wordprocessingCanvas" xmlns:cx="http://schemas.microsoft.com/office/drawing/2014/chartex" xmlns:cx1="http://schemas.microsoft.com/office/drawing/2015/9/8/chartex" xmlns:cx2="http://schemas.microsoft.com/office/drawing/2015/10/21/chartex" xmlns:cx3="http://schemas.microsoft.com/office/drawing/2016/5/9/chartex" xmlns:cx4="http://schemas.microsoft.com/office/drawing/2016/5/10/chartex" xmlns:cx5="http://schemas.microsoft.com/office/drawing/2016/5/11/chartex" xmlns:cx6="http://schemas.microsoft.com/office/drawing/2016/5/12/chartex" xmlns:cx7="http://schemas.microsoft.com/office/drawing/2016/5/13/chartex" xmlns:cx8="http://schemas.microsoft.com/office/drawing/2016/5/14/chartex" xmlns:mc="http://schemas.openxmlformats.org/markup-compatibility/2006" xmlns:aink="http://schemas.microsoft.com/office/drawing/2016/ink" xmlns:am3d="http://schemas.microsoft.com/office/drawing/2017/model3d" xmlns:o="urn:schemas-microsoft-com:office:office" xmlns:r="http://schemas.openxmlformats.org/officeDocument/2006/relationships" xmlns:m="http://schemas.openxmlformats.org/officeDocument/2006/math" xmlns:v="urn:schemas-microsoft-com:vml" xmlns:wp14="http://schemas.microsoft.com/office/word/2010/wordprocessingDrawing" xmlns:wp="http://schemas.openxmlformats.org/drawingml/2006/wordprocessingDrawing" xmlns:w10="urn:schemas-microsoft-com:office:word" xmlns:w="http://schemas.openxmlformats.org/wordprocessingml/2006/main" xmlns:w14="http://schemas.microsoft.com/office/word/2010/wordml" xmlns:w15="http://schemas.microsoft.com/office/word/2012/wordml" xmlns:w16cex="http://schemas.microsoft.com/office/word/2018/wordml/cex" xmlns:w16cid="http://schemas.microsoft.com/office/word/2016/wordml/cid" xmlns:w16="http://schemas.microsoft.com/office/word/2018/wordml" xmlns:w16sdtdh="http://schemas.microsoft.com/office/word/2020/wordml/sdtdatahash" xmlns:w16se="http://schemas.microsoft.com/office/word/2015/wordml/symex" xmlns:wpg="http://schemas.microsoft.com/office/word/2010/wordprocessingGroup" xmlns:wpi="http://schemas.microsoft.com/office/word/2010/wordprocessingInk" xmlns:wne="http://schemas.microsoft.com/office/word/2006/wordml" xmlns:wps="http://schemas.microsoft.com/office/word/2010/wordprocessingShape" mc:Ignorable="w14 w15 w16se w16cid w16 w16cex w16sdtdh wp14">
+<w:ftr xmlns:wpc="http://schemas.microsoft.com/office/word/2010/wordprocessingCanvas" xmlns:cx="http://schemas.microsoft.com/office/drawing/2014/chartex" xmlns:cx1="http://schemas.microsoft.com/office/drawing/2015/9/8/chartex" xmlns:cx2="http://schemas.microsoft.com/office/drawing/2015/10/21/chartex" xmlns:cx3="http://schemas.microsoft.com/office/drawing/2016/5/9/chartex" xmlns:cx4="http://schemas.microsoft.com/office/drawing/2016/5/10/chartex" xmlns:cx5="http://schemas.microsoft.com/office/drawing/2016/5/11/chartex" xmlns:cx6="http://schemas.microsoft.com/office/drawing/2016/5/12/chartex" xmlns:cx7="http://schemas.microsoft.com/office/drawing/2016/5/13/chartex" xmlns:cx8="http://schemas.microsoft.com/office/drawing/2016/5/14/chartex" xmlns:mc="http://schemas.openxmlformats.org/markup-compatibility/2006" xmlns:aink="http://schemas.microsoft.com/office/drawing/2016/ink" xmlns:am3d="http://schemas.microsoft.com/office/drawing/2017/model3d" xmlns:o="urn:schemas-microsoft-com:office:office" xmlns:oel="http://schemas.microsoft.com/office/2019/extlst" xmlns:r="http://schemas.openxmlformats.org/officeDocument/2006/relationships" xmlns:m="http://schemas.openxmlformats.org/officeDocument/2006/math" xmlns:v="urn:schemas-microsoft-com:vml" xmlns:wp14="http://schemas.microsoft.com/office/word/2010/wordprocessingDrawing" xmlns:wp="http://schemas.openxmlformats.org/drawingml/2006/wordprocessingDrawing" xmlns:w10="urn:schemas-microsoft-com:office:word" xmlns:w="http://schemas.openxmlformats.org/wordprocessingml/2006/main" xmlns:w14="http://schemas.microsoft.com/office/word/2010/wordml" xmlns:w15="http://schemas.microsoft.com/office/word/2012/wordml" xmlns:w16cex="http://schemas.microsoft.com/office/word/2018/wordml/cex" xmlns:w16cid="http://schemas.microsoft.com/office/word/2016/wordml/cid" xmlns:w16="http://schemas.microsoft.com/office/word/2018/wordml" xmlns:w16sdtdh="http://schemas.microsoft.com/office/word/2020/wordml/sdtdatahash" xmlns:w16se="http://schemas.microsoft.com/office/word/2015/wordml/symex" xmlns:wpg="http://schemas.microsoft.com/office/word/2010/wordprocessingGroup" xmlns:wpi="http://schemas.microsoft.com/office/word/2010/wordprocessingInk" xmlns:wne="http://schemas.microsoft.com/office/word/2006/wordml" xmlns:wps="http://schemas.microsoft.com/office/word/2010/wordprocessingShape" mc:Ignorable="w14 w15 w16se w16cid w16 w16cex w16sdtdh wp14">
   <w:p>
     <w:pPr>
       <w:pStyle w:val="Rodap"/>
@@ -4020,7 +3839,7 @@
 </file>
 
 <file path=word/footnotes.xml><?xml version="1.0" encoding="utf-8"?>
-<w:footnotes xmlns:wpc="http://schemas.microsoft.com/office/word/2010/wordprocessingCanvas" xmlns:cx="http://schemas.microsoft.com/office/drawing/2014/chartex" xmlns:cx1="http://schemas.microsoft.com/office/drawing/2015/9/8/chartex" xmlns:cx2="http://schemas.microsoft.com/office/drawing/2015/10/21/chartex" xmlns:cx3="http://schemas.microsoft.com/office/drawing/2016/5/9/chartex" xmlns:cx4="http://schemas.microsoft.com/office/drawing/2016/5/10/chartex" xmlns:cx5="http://schemas.microsoft.com/office/drawing/2016/5/11/chartex" xmlns:cx6="http://schemas.microsoft.com/office/drawing/2016/5/12/chartex" xmlns:cx7="http://schemas.microsoft.com/office/drawing/2016/5/13/chartex" xmlns:cx8="http://schemas.microsoft.com/office/drawing/2016/5/14/chartex" xmlns:mc="http://schemas.openxmlformats.org/markup-compatibility/2006" xmlns:aink="http://schemas.microsoft.com/office/drawing/2016/ink" xmlns:am3d="http://schemas.microsoft.com/office/drawing/2017/model3d" xmlns:o="urn:schemas-microsoft-com:office:office" xmlns:r="http://schemas.openxmlformats.org/officeDocument/2006/relationships" xmlns:m="http://schemas.openxmlformats.org/officeDocument/2006/math" xmlns:v="urn:schemas-microsoft-com:vml" xmlns:wp14="http://schemas.microsoft.com/office/word/2010/wordprocessingDrawing" xmlns:wp="http://schemas.openxmlformats.org/drawingml/2006/wordprocessingDrawing" xmlns:w10="urn:schemas-microsoft-com:office:word" xmlns:w="http://schemas.openxmlformats.org/wordprocessingml/2006/main" xmlns:w14="http://schemas.microsoft.com/office/word/2010/wordml" xmlns:w15="http://schemas.microsoft.com/office/word/2012/wordml" xmlns:w16cex="http://schemas.microsoft.com/office/word/2018/wordml/cex" xmlns:w16cid="http://schemas.microsoft.com/office/word/2016/wordml/cid" xmlns:w16="http://schemas.microsoft.com/office/word/2018/wordml" xmlns:w16sdtdh="http://schemas.microsoft.com/office/word/2020/wordml/sdtdatahash" xmlns:w16se="http://schemas.microsoft.com/office/word/2015/wordml/symex" xmlns:wpg="http://schemas.microsoft.com/office/word/2010/wordprocessingGroup" xmlns:wpi="http://schemas.microsoft.com/office/word/2010/wordprocessingInk" xmlns:wne="http://schemas.microsoft.com/office/word/2006/wordml" xmlns:wps="http://schemas.microsoft.com/office/word/2010/wordprocessingShape" mc:Ignorable="w14 w15 w16se w16cid w16 w16cex w16sdtdh wp14">
+<w:footnotes xmlns:wpc="http://schemas.microsoft.com/office/word/2010/wordprocessingCanvas" xmlns:cx="http://schemas.microsoft.com/office/drawing/2014/chartex" xmlns:cx1="http://schemas.microsoft.com/office/drawing/2015/9/8/chartex" xmlns:cx2="http://schemas.microsoft.com/office/drawing/2015/10/21/chartex" xmlns:cx3="http://schemas.microsoft.com/office/drawing/2016/5/9/chartex" xmlns:cx4="http://schemas.microsoft.com/office/drawing/2016/5/10/chartex" xmlns:cx5="http://schemas.microsoft.com/office/drawing/2016/5/11/chartex" xmlns:cx6="http://schemas.microsoft.com/office/drawing/2016/5/12/chartex" xmlns:cx7="http://schemas.microsoft.com/office/drawing/2016/5/13/chartex" xmlns:cx8="http://schemas.microsoft.com/office/drawing/2016/5/14/chartex" xmlns:mc="http://schemas.openxmlformats.org/markup-compatibility/2006" xmlns:aink="http://schemas.microsoft.com/office/drawing/2016/ink" xmlns:am3d="http://schemas.microsoft.com/office/drawing/2017/model3d" xmlns:o="urn:schemas-microsoft-com:office:office" xmlns:oel="http://schemas.microsoft.com/office/2019/extlst" xmlns:r="http://schemas.openxmlformats.org/officeDocument/2006/relationships" xmlns:m="http://schemas.openxmlformats.org/officeDocument/2006/math" xmlns:v="urn:schemas-microsoft-com:vml" xmlns:wp14="http://schemas.microsoft.com/office/word/2010/wordprocessingDrawing" xmlns:wp="http://schemas.openxmlformats.org/drawingml/2006/wordprocessingDrawing" xmlns:w10="urn:schemas-microsoft-com:office:word" xmlns:w="http://schemas.openxmlformats.org/wordprocessingml/2006/main" xmlns:w14="http://schemas.microsoft.com/office/word/2010/wordml" xmlns:w15="http://schemas.microsoft.com/office/word/2012/wordml" xmlns:w16cex="http://schemas.microsoft.com/office/word/2018/wordml/cex" xmlns:w16cid="http://schemas.microsoft.com/office/word/2016/wordml/cid" xmlns:w16="http://schemas.microsoft.com/office/word/2018/wordml" xmlns:w16sdtdh="http://schemas.microsoft.com/office/word/2020/wordml/sdtdatahash" xmlns:w16se="http://schemas.microsoft.com/office/word/2015/wordml/symex" xmlns:wpg="http://schemas.microsoft.com/office/word/2010/wordprocessingGroup" xmlns:wpi="http://schemas.microsoft.com/office/word/2010/wordprocessingInk" xmlns:wne="http://schemas.microsoft.com/office/word/2006/wordml" xmlns:wps="http://schemas.microsoft.com/office/word/2010/wordprocessingShape" mc:Ignorable="w14 w15 w16se w16cid w16 w16cex w16sdtdh wp14">
   <w:footnote w:type="separator" w:id="-1">
     <w:p>
       <w:pPr>
@@ -4045,7 +3864,7 @@
 </file>
 
 <file path=word/numbering.xml><?xml version="1.0" encoding="utf-8"?>
-<w:numbering xmlns:wpc="http://schemas.microsoft.com/office/word/2010/wordprocessingCanvas" xmlns:cx="http://schemas.microsoft.com/office/drawing/2014/chartex" xmlns:cx1="http://schemas.microsoft.com/office/drawing/2015/9/8/chartex" xmlns:cx2="http://schemas.microsoft.com/office/drawing/2015/10/21/chartex" xmlns:cx3="http://schemas.microsoft.com/office/drawing/2016/5/9/chartex" xmlns:cx4="http://schemas.microsoft.com/office/drawing/2016/5/10/chartex" xmlns:cx5="http://schemas.microsoft.com/office/drawing/2016/5/11/chartex" xmlns:cx6="http://schemas.microsoft.com/office/drawing/2016/5/12/chartex" xmlns:cx7="http://schemas.microsoft.com/office/drawing/2016/5/13/chartex" xmlns:cx8="http://schemas.microsoft.com/office/drawing/2016/5/14/chartex" xmlns:mc="http://schemas.openxmlformats.org/markup-compatibility/2006" xmlns:aink="http://schemas.microsoft.com/office/drawing/2016/ink" xmlns:am3d="http://schemas.microsoft.com/office/drawing/2017/model3d" xmlns:o="urn:schemas-microsoft-com:office:office" xmlns:r="http://schemas.openxmlformats.org/officeDocument/2006/relationships" xmlns:m="http://schemas.openxmlformats.org/officeDocument/2006/math" xmlns:v="urn:schemas-microsoft-com:vml" xmlns:wp14="http://schemas.microsoft.com/office/word/2010/wordprocessingDrawing" xmlns:wp="http://schemas.openxmlformats.org/drawingml/2006/wordprocessingDrawing" xmlns:w10="urn:schemas-microsoft-com:office:word" xmlns:w="http://schemas.openxmlformats.org/wordprocessingml/2006/main" xmlns:w14="http://schemas.microsoft.com/office/word/2010/wordml" xmlns:w15="http://schemas.microsoft.com/office/word/2012/wordml" xmlns:w16cex="http://schemas.microsoft.com/office/word/2018/wordml/cex" xmlns:w16cid="http://schemas.microsoft.com/office/word/2016/wordml/cid" xmlns:w16="http://schemas.microsoft.com/office/word/2018/wordml" xmlns:w16sdtdh="http://schemas.microsoft.com/office/word/2020/wordml/sdtdatahash" xmlns:w16se="http://schemas.microsoft.com/office/word/2015/wordml/symex" xmlns:wpg="http://schemas.microsoft.com/office/word/2010/wordprocessingGroup" xmlns:wpi="http://schemas.microsoft.com/office/word/2010/wordprocessingInk" xmlns:wne="http://schemas.microsoft.com/office/word/2006/wordml" xmlns:wps="http://schemas.microsoft.com/office/word/2010/wordprocessingShape" mc:Ignorable="w14 w15 w16se w16cid w16 w16cex w16sdtdh wp14">
+<w:numbering xmlns:wpc="http://schemas.microsoft.com/office/word/2010/wordprocessingCanvas" xmlns:cx="http://schemas.microsoft.com/office/drawing/2014/chartex" xmlns:cx1="http://schemas.microsoft.com/office/drawing/2015/9/8/chartex" xmlns:cx2="http://schemas.microsoft.com/office/drawing/2015/10/21/chartex" xmlns:cx3="http://schemas.microsoft.com/office/drawing/2016/5/9/chartex" xmlns:cx4="http://schemas.microsoft.com/office/drawing/2016/5/10/chartex" xmlns:cx5="http://schemas.microsoft.com/office/drawing/2016/5/11/chartex" xmlns:cx6="http://schemas.microsoft.com/office/drawing/2016/5/12/chartex" xmlns:cx7="http://schemas.microsoft.com/office/drawing/2016/5/13/chartex" xmlns:cx8="http://schemas.microsoft.com/office/drawing/2016/5/14/chartex" xmlns:mc="http://schemas.openxmlformats.org/markup-compatibility/2006" xmlns:aink="http://schemas.microsoft.com/office/drawing/2016/ink" xmlns:am3d="http://schemas.microsoft.com/office/drawing/2017/model3d" xmlns:o="urn:schemas-microsoft-com:office:office" xmlns:oel="http://schemas.microsoft.com/office/2019/extlst" xmlns:r="http://schemas.openxmlformats.org/officeDocument/2006/relationships" xmlns:m="http://schemas.openxmlformats.org/officeDocument/2006/math" xmlns:v="urn:schemas-microsoft-com:vml" xmlns:wp14="http://schemas.microsoft.com/office/word/2010/wordprocessingDrawing" xmlns:wp="http://schemas.openxmlformats.org/drawingml/2006/wordprocessingDrawing" xmlns:w10="urn:schemas-microsoft-com:office:word" xmlns:w="http://schemas.openxmlformats.org/wordprocessingml/2006/main" xmlns:w14="http://schemas.microsoft.com/office/word/2010/wordml" xmlns:w15="http://schemas.microsoft.com/office/word/2012/wordml" xmlns:w16cex="http://schemas.microsoft.com/office/word/2018/wordml/cex" xmlns:w16cid="http://schemas.microsoft.com/office/word/2016/wordml/cid" xmlns:w16="http://schemas.microsoft.com/office/word/2018/wordml" xmlns:w16sdtdh="http://schemas.microsoft.com/office/word/2020/wordml/sdtdatahash" xmlns:w16se="http://schemas.microsoft.com/office/word/2015/wordml/symex" xmlns:wpg="http://schemas.microsoft.com/office/word/2010/wordprocessingGroup" xmlns:wpi="http://schemas.microsoft.com/office/word/2010/wordprocessingInk" xmlns:wne="http://schemas.microsoft.com/office/word/2006/wordml" xmlns:wps="http://schemas.microsoft.com/office/word/2010/wordprocessingShape" mc:Ignorable="w14 w15 w16se w16cid w16 w16cex w16sdtdh wp14">
   <w:abstractNum w:abstractNumId="0" w15:restartNumberingAfterBreak="0">
     <w:nsid w:val="076F638B"/>
     <w:multiLevelType w:val="hybridMultilevel"/>
@@ -6196,6 +6015,7 @@
   <w:style w:type="character" w:default="1" w:styleId="Fontepargpadro">
     <w:name w:val="Default Paragraph Font"/>
     <w:uiPriority w:val="1"/>
+    <w:semiHidden/>
     <w:unhideWhenUsed/>
   </w:style>
   <w:style w:type="table" w:default="1" w:styleId="Tabelanormal">

</xml_diff>